<commit_message>
add sofware_eng_fundamentas-assignment_2, Week 3
</commit_message>
<xml_diff>
--- a/software_eng_fundamentals/Assignment/Week3/Lab_Assignment_2/Part 1.docx
+++ b/software_eng_fundamentals/Assignment/Week3/Lab_Assignment_2/Part 1.docx
@@ -4,6 +4,10 @@
   <w:body>
     <w:sdt>
       <w:sdtPr>
+        <w:rPr>
+          <w:rFonts w:eastAsiaTheme="minorHAnsi"/>
+          <w:lang w:val="en-CA"/>
+        </w:rPr>
         <w:id w:val="-1683732532"/>
         <w:docPartObj>
           <w:docPartGallery w:val="Cover Pages"/>
@@ -12,10 +16,9 @@
       </w:sdtPr>
       <w:sdtEndPr>
         <w:rPr>
-          <w:rFonts w:ascii="Arial" w:eastAsiaTheme="minorHAnsi" w:hAnsi="Arial" w:cs="Arial"/>
+          <w:rFonts w:ascii="Arial" w:hAnsi="Arial" w:cs="Arial"/>
           <w:sz w:val="24"/>
           <w:szCs w:val="24"/>
-          <w:lang w:val="en-CA"/>
         </w:rPr>
       </w:sdtEndPr>
       <w:sdtContent>
@@ -157,6 +160,7 @@
                                       <w:calendar w:val="gregorian"/>
                                     </w:date>
                                   </w:sdtPr>
+                                  <w:sdtEndPr/>
                                   <w:sdtContent>
                                     <w:p>
                                       <w:pPr>
@@ -3694,6 +3698,7 @@
                                     <w:dataBinding w:prefixMappings="xmlns:ns0='http://purl.org/dc/elements/1.1/' xmlns:ns1='http://schemas.openxmlformats.org/package/2006/metadata/core-properties' " w:xpath="/ns1:coreProperties[1]/ns0:creator[1]" w:storeItemID="{6C3C8BC8-F283-45AE-878A-BAB7291924A1}"/>
                                     <w:text/>
                                   </w:sdtPr>
+                                  <w:sdtEndPr/>
                                   <w:sdtContent>
                                     <w:r>
                                       <w:rPr>
@@ -3729,6 +3734,7 @@
                                     <w:dataBinding w:prefixMappings="xmlns:ns0='http://schemas.openxmlformats.org/officeDocument/2006/extended-properties' " w:xpath="/ns0:Properties[1]/ns0:Company[1]" w:storeItemID="{6668398D-A668-4E3E-A5EB-62B293D839F1}"/>
                                     <w:text/>
                                   </w:sdtPr>
+                                  <w:sdtEndPr/>
                                   <w:sdtContent>
                                     <w:r>
                                       <w:rPr>
@@ -3945,6 +3951,7 @@
                                     <w:dataBinding w:prefixMappings="xmlns:ns0='http://purl.org/dc/elements/1.1/' xmlns:ns1='http://schemas.openxmlformats.org/package/2006/metadata/core-properties' " w:xpath="/ns1:coreProperties[1]/ns0:title[1]" w:storeItemID="{6C3C8BC8-F283-45AE-878A-BAB7291924A1}"/>
                                     <w:text/>
                                   </w:sdtPr>
+                                  <w:sdtEndPr/>
                                   <w:sdtContent>
                                     <w:r>
                                       <w:rPr>
@@ -3953,7 +3960,7 @@
                                         <w:sz w:val="64"/>
                                         <w:szCs w:val="64"/>
                                       </w:rPr>
-                                      <w:t>[Lab Assignment-2]</w:t>
+                                      <w:t>[Lab Assignment 2]</w:t>
                                     </w:r>
                                   </w:sdtContent>
                                 </w:sdt>
@@ -3980,6 +3987,7 @@
                                     <w:dataBinding w:prefixMappings="xmlns:ns0='http://purl.org/dc/elements/1.1/' xmlns:ns1='http://schemas.openxmlformats.org/package/2006/metadata/core-properties' " w:xpath="/ns1:coreProperties[1]/ns0:subject[1]" w:storeItemID="{6C3C8BC8-F283-45AE-878A-BAB7291924A1}"/>
                                     <w:text/>
                                   </w:sdtPr>
+                                  <w:sdtEndPr/>
                                   <w:sdtContent>
                                     <w:r>
                                       <w:rPr>
@@ -4014,6 +4022,10 @@
               </mc:Choice>
               <mc:Fallback>
                 <w:pict>
+                  <v:shapetype id="_x0000_t202" coordsize="21600,21600" o:spt="202" path="m,l,21600r21600,l21600,xe">
+                    <v:stroke joinstyle="miter"/>
+                    <v:path gradientshapeok="t" o:connecttype="rect"/>
+                  </v:shapetype>
                   <v:shape id="Text Box 1" o:spid="_x0000_s1056" type="#_x0000_t202" style="position:absolute;margin-left:0;margin-top:0;width:4in;height:84.25pt;z-index:251660288;visibility:visible;mso-wrap-style:square;mso-width-percent:450;mso-height-percent:0;mso-left-percent:420;mso-top-percent:175;mso-wrap-distance-left:9pt;mso-wrap-distance-top:0;mso-wrap-distance-right:9pt;mso-wrap-distance-bottom:0;mso-position-horizontal-relative:page;mso-position-vertical-relative:page;mso-width-percent:450;mso-height-percent:0;mso-left-percent:420;mso-top-percent:175;mso-width-relative:page;mso-height-relative:margin;v-text-anchor:top" o:gfxdata="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" filled="f" stroked="f" strokeweight=".5pt">
                     <v:textbox style="mso-fit-shape-to-text:t" inset="0,0,0,0">
                       <w:txbxContent>
@@ -4040,6 +4052,7 @@
                               <w:dataBinding w:prefixMappings="xmlns:ns0='http://purl.org/dc/elements/1.1/' xmlns:ns1='http://schemas.openxmlformats.org/package/2006/metadata/core-properties' " w:xpath="/ns1:coreProperties[1]/ns0:title[1]" w:storeItemID="{6C3C8BC8-F283-45AE-878A-BAB7291924A1}"/>
                               <w:text/>
                             </w:sdtPr>
+                            <w:sdtEndPr/>
                             <w:sdtContent>
                               <w:r>
                                 <w:rPr>
@@ -4048,7 +4061,7 @@
                                   <w:sz w:val="64"/>
                                   <w:szCs w:val="64"/>
                                 </w:rPr>
-                                <w:t>[Lab Assignment-2]</w:t>
+                                <w:t>[Lab Assignment 2]</w:t>
                               </w:r>
                             </w:sdtContent>
                           </w:sdt>
@@ -4075,6 +4088,7 @@
                               <w:dataBinding w:prefixMappings="xmlns:ns0='http://purl.org/dc/elements/1.1/' xmlns:ns1='http://schemas.openxmlformats.org/package/2006/metadata/core-properties' " w:xpath="/ns1:coreProperties[1]/ns0:subject[1]" w:storeItemID="{6C3C8BC8-F283-45AE-878A-BAB7291924A1}"/>
                               <w:text/>
                             </w:sdtPr>
+                            <w:sdtEndPr/>
                             <w:sdtContent>
                               <w:r>
                                 <w:rPr>
@@ -4135,87 +4149,7 @@
           <w:szCs w:val="24"/>
         </w:rPr>
         <w:lastRenderedPageBreak/>
-        <w:t xml:space="preserve">1. If your first name starts with any letter between </w:t>
-      </w:r>
-      <w:r>
-        <w:rPr>
-          <w:rStyle w:val="markedcontent"/>
-          <w:rFonts w:ascii="Arial" w:hAnsi="Arial" w:cs="Arial"/>
-          <w:b/>
-          <w:sz w:val="24"/>
-          <w:szCs w:val="24"/>
-        </w:rPr>
-        <w:t>‘</w:t>
-      </w:r>
-      <w:r>
-        <w:rPr>
-          <w:rStyle w:val="markedcontent"/>
-          <w:rFonts w:ascii="Arial" w:hAnsi="Arial" w:cs="Arial"/>
-          <w:b/>
-          <w:sz w:val="24"/>
-          <w:szCs w:val="24"/>
-        </w:rPr>
-        <w:t>a</w:t>
-      </w:r>
-      <w:r>
-        <w:rPr>
-          <w:rStyle w:val="markedcontent"/>
-          <w:rFonts w:ascii="Arial" w:hAnsi="Arial" w:cs="Arial"/>
-          <w:b/>
-          <w:sz w:val="24"/>
-          <w:szCs w:val="24"/>
-        </w:rPr>
-        <w:t>’</w:t>
-      </w:r>
-      <w:r>
-        <w:rPr>
-          <w:rStyle w:val="markedcontent"/>
-          <w:rFonts w:ascii="Arial" w:hAnsi="Arial" w:cs="Arial"/>
-          <w:b/>
-          <w:sz w:val="24"/>
-          <w:szCs w:val="24"/>
-        </w:rPr>
-        <w:t xml:space="preserve"> and </w:t>
-      </w:r>
-      <w:r>
-        <w:rPr>
-          <w:rStyle w:val="markedcontent"/>
-          <w:rFonts w:ascii="Arial" w:hAnsi="Arial" w:cs="Arial"/>
-          <w:b/>
-          <w:sz w:val="24"/>
-          <w:szCs w:val="24"/>
-        </w:rPr>
-        <w:t>‘</w:t>
-      </w:r>
-      <w:r>
-        <w:rPr>
-          <w:rStyle w:val="markedcontent"/>
-          <w:rFonts w:ascii="Arial" w:hAnsi="Arial" w:cs="Arial"/>
-          <w:b/>
-          <w:sz w:val="24"/>
-          <w:szCs w:val="24"/>
-        </w:rPr>
-        <w:t>m</w:t>
-      </w:r>
-      <w:r>
-        <w:rPr>
-          <w:rStyle w:val="markedcontent"/>
-          <w:rFonts w:ascii="Arial" w:hAnsi="Arial" w:cs="Arial"/>
-          <w:b/>
-          <w:sz w:val="24"/>
-          <w:szCs w:val="24"/>
-        </w:rPr>
-        <w:t>’</w:t>
-      </w:r>
-      <w:r>
-        <w:rPr>
-          <w:rStyle w:val="markedcontent"/>
-          <w:rFonts w:ascii="Arial" w:hAnsi="Arial" w:cs="Arial"/>
-          <w:b/>
-          <w:sz w:val="24"/>
-          <w:szCs w:val="24"/>
-        </w:rPr>
-        <w:t>, write a user story that</w:t>
+        <w:t>1. If your first name starts with any letter between ‘a’ and ‘m’, write a user story that</w:t>
       </w:r>
       <w:r>
         <w:rPr>
@@ -4251,27 +4185,7 @@
           <w:sz w:val="24"/>
           <w:szCs w:val="24"/>
         </w:rPr>
-        <w:t xml:space="preserve">browsers. Else write a user story that describes </w:t>
-      </w:r>
-      <w:r>
-        <w:rPr>
-          <w:rStyle w:val="markedcontent"/>
-          <w:rFonts w:ascii="Arial" w:hAnsi="Arial" w:cs="Arial"/>
-          <w:b/>
-          <w:sz w:val="24"/>
-          <w:szCs w:val="24"/>
-        </w:rPr>
-        <w:t>the</w:t>
-      </w:r>
-      <w:r>
-        <w:rPr>
-          <w:rStyle w:val="markedcontent"/>
-          <w:rFonts w:ascii="Arial" w:hAnsi="Arial" w:cs="Arial"/>
-          <w:b/>
-          <w:sz w:val="24"/>
-          <w:szCs w:val="24"/>
-        </w:rPr>
-        <w:t xml:space="preserve"> need as a student at the</w:t>
+        <w:t>browsers. Else write a user story that describes the need as a student at the</w:t>
       </w:r>
       <w:r>
         <w:rPr>
@@ -4307,7 +4221,73 @@
           <w:sz w:val="24"/>
           <w:szCs w:val="24"/>
         </w:rPr>
-        <w:t>As a student, I want a software that works as a web platform for discussions between students and teachers. The discussion topics will be set of programming challenge questions. I want a conversation platform compatible for uploading and downloading content so that every students can grow up in programming field by discussing several type of challenge questions.</w:t>
+        <w:t>As a student, I want a software that works as a web platform</w:t>
+      </w:r>
+      <w:r>
+        <w:rPr>
+          <w:rFonts w:ascii="Arial" w:hAnsi="Arial" w:cs="Arial"/>
+          <w:sz w:val="24"/>
+          <w:szCs w:val="24"/>
+        </w:rPr>
+        <w:t xml:space="preserve"> which supports on most browsers like Chrome, Firefox, Safari and Microsoft edge in least,</w:t>
+      </w:r>
+      <w:r>
+        <w:rPr>
+          <w:rFonts w:ascii="Arial" w:hAnsi="Arial" w:cs="Arial"/>
+          <w:sz w:val="24"/>
+          <w:szCs w:val="24"/>
+        </w:rPr>
+        <w:t xml:space="preserve"> for discussions between students and teachers.</w:t>
+      </w:r>
+      <w:r>
+        <w:rPr>
+          <w:rFonts w:ascii="Arial" w:hAnsi="Arial" w:cs="Arial"/>
+          <w:sz w:val="24"/>
+          <w:szCs w:val="24"/>
+        </w:rPr>
+        <w:t xml:space="preserve"> It should contain login options, history section, question section, answer section and discussion section.</w:t>
+      </w:r>
+      <w:r>
+        <w:rPr>
+          <w:rFonts w:ascii="Arial" w:hAnsi="Arial" w:cs="Arial"/>
+          <w:sz w:val="24"/>
+          <w:szCs w:val="24"/>
+        </w:rPr>
+        <w:t xml:space="preserve"> The discussion topics will be set of programming challenge questions. </w:t>
+      </w:r>
+      <w:r>
+        <w:rPr>
+          <w:rFonts w:ascii="Arial" w:hAnsi="Arial" w:cs="Arial"/>
+          <w:sz w:val="24"/>
+          <w:szCs w:val="24"/>
+        </w:rPr>
+        <w:t xml:space="preserve">The web software should be </w:t>
+      </w:r>
+      <w:r>
+        <w:rPr>
+          <w:rFonts w:ascii="Arial" w:hAnsi="Arial" w:cs="Arial"/>
+          <w:sz w:val="24"/>
+          <w:szCs w:val="24"/>
+        </w:rPr>
+        <w:t>compatible for uploading and downloading content so</w:t>
+      </w:r>
+      <w:r>
+        <w:rPr>
+          <w:rFonts w:ascii="Arial" w:hAnsi="Arial" w:cs="Arial"/>
+          <w:sz w:val="24"/>
+          <w:szCs w:val="24"/>
+        </w:rPr>
+        <w:t xml:space="preserve"> that every students can increase their creativity</w:t>
+      </w:r>
+      <w:bookmarkStart w:id="0" w:name="_GoBack"/>
+      <w:bookmarkEnd w:id="0"/>
+      <w:r>
+        <w:rPr>
+          <w:rFonts w:ascii="Arial" w:hAnsi="Arial" w:cs="Arial"/>
+          <w:sz w:val="24"/>
+          <w:szCs w:val="24"/>
+        </w:rPr>
+        <w:t xml:space="preserve"> in programming field by discussing several type of challenge questions.</w:t>
       </w:r>
     </w:p>
     <w:p>
@@ -4549,7 +4529,6 @@
           <w:sz w:val="24"/>
           <w:szCs w:val="24"/>
         </w:rPr>
-        <w:lastRenderedPageBreak/>
         <w:t>References:</w:t>
       </w:r>
     </w:p>
@@ -4578,8 +4557,6 @@
         </w:rPr>
         <w:t>https://en.wikipedia.org/wiki/Agile_software_development</w:t>
       </w:r>
-      <w:bookmarkStart w:id="0" w:name="_GoBack"/>
-      <w:bookmarkEnd w:id="0"/>
     </w:p>
     <w:sectPr>
       <w:headerReference w:type="default" r:id="rId7"/>
@@ -4862,6 +4839,10 @@
         </mc:Choice>
         <mc:Fallback>
           <w:pict>
+            <v:shapetype id="_x0000_t202" coordsize="21600,21600" o:spt="202" path="m,l,21600r21600,l21600,xe">
+              <v:stroke joinstyle="miter"/>
+              <v:path gradientshapeok="t" o:connecttype="rect"/>
+            </v:shapetype>
             <v:shape id="Text Box 221" o:spid="_x0000_s1058" type="#_x0000_t202" style="position:absolute;margin-left:20.6pt;margin-top:0;width:71.8pt;height:13.45pt;z-index:251659264;visibility:visible;mso-wrap-style:square;mso-width-percent:1000;mso-height-percent:0;mso-wrap-distance-left:9pt;mso-wrap-distance-top:0;mso-wrap-distance-right:9pt;mso-wrap-distance-bottom:0;mso-position-horizontal:right;mso-position-horizontal-relative:page;mso-position-vertical:center;mso-position-vertical-relative:top-margin-area;mso-width-percent:1000;mso-height-percent:0;mso-width-relative:right-margin-area;mso-height-relative:page;v-text-anchor:middle" o:gfxdata="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" o:allowincell="f" fillcolor="#a8d08d [1945]" stroked="f">
               <v:textbox style="mso-fit-shape-to-text:t" inset=",0,,0">
                 <w:txbxContent>

</xml_diff>